<commit_message>
correct error in Divide Two Number use case description
</commit_message>
<xml_diff>
--- a/requirements/Divide Two Numbers Use Case Description.docx
+++ b/requirements/Divide Two Numbers Use Case Description.docx
@@ -621,32 +621,53 @@
                 <w:sz w:val="20"/>
                 <w:lang w:val="en-GB"/>
               </w:rPr>
-              <w:t xml:space="preserve">(A+B) </w:t>
-            </w:r>
-            <w:r>
-              <w:rPr>
-                <w:w w:val="105"/>
-                <w:sz w:val="20"/>
-              </w:rPr>
-              <w:t>from the addition of the two numbers is displayed.</w:t>
-            </w:r>
-            <w:r>
-              <w:rPr>
-                <w:b/>
-                <w:bCs/>
-                <w:w w:val="105"/>
-                <w:sz w:val="20"/>
-              </w:rPr>
-              <w:t xml:space="preserve"> </w:t>
-            </w:r>
-            <w:r>
-              <w:rPr>
-                <w:b/>
-                <w:bCs/>
-                <w:w w:val="105"/>
-                <w:sz w:val="20"/>
-              </w:rPr>
-              <w:t>[Exceptional Scenario: Divide by zero]</w:t>
+              <w:t>(A</w:t>
+            </w:r>
+            <w:r>
+              <w:rPr>
+                <w:rFonts w:ascii="Calibri" w:hAnsi="Calibri" w:cs="Calibri"/>
+                <w:w w:val="105"/>
+                <w:sz w:val="20"/>
+              </w:rPr>
+              <w:t>÷</w:t>
+            </w:r>
+            <w:r>
+              <w:rPr>
+                <w:w w:val="105"/>
+                <w:sz w:val="20"/>
+                <w:lang w:val="en-GB"/>
+              </w:rPr>
+              <w:t xml:space="preserve">B) </w:t>
+            </w:r>
+            <w:r>
+              <w:rPr>
+                <w:w w:val="105"/>
+                <w:sz w:val="20"/>
+              </w:rPr>
+              <w:t xml:space="preserve">from the </w:t>
+            </w:r>
+            <w:r>
+              <w:rPr>
+                <w:w w:val="105"/>
+                <w:sz w:val="20"/>
+              </w:rPr>
+              <w:t>division</w:t>
+            </w:r>
+            <w:r>
+              <w:rPr>
+                <w:w w:val="105"/>
+                <w:sz w:val="20"/>
+              </w:rPr>
+              <w:t xml:space="preserve"> of the two numbers is displayed.</w:t>
+            </w:r>
+            <w:r>
+              <w:rPr>
+                <w:b/>
+                <w:bCs/>
+                <w:w w:val="105"/>
+                <w:sz w:val="20"/>
+              </w:rPr>
+              <w:t xml:space="preserve"> [Exceptional Scenario: Divide by zero]</w:t>
             </w:r>
           </w:p>
         </w:tc>

</xml_diff>